<commit_message>
Added imags for family and walking
</commit_message>
<xml_diff>
--- a/extra code.docx
+++ b/extra code.docx
@@ -201,13 +201,9 @@
         <w:t>&lt;/div&gt;</w:t>
       </w:r>
     </w:p>
-    <w:p/>
     <w:p>
       <w:bookmarkStart w:id="0" w:name="_GoBack"/>
       <w:bookmarkEnd w:id="0"/>
-      <w:r>
-        <w:t>https://www.google.com/maps/vt/data=tLU248nZdBM-FR7A3YWPG2cNLm6_s_DKYB6xM3tCxV1PzRnYubqbknfa_qxLhAkLwPw7kLiYhvkpx2YgWcg4IF-e9aFlQXgT1-qen6-19LoQ6K2hYJ7bz8b_49hjc-L1cQxs90yUkOuwBwxSkJQ1F3JWRx9_Ap5RxMBIUN9377squL39uNSMTGCMX3g2l0RWLPlW7VmTLGt2cnNm-uMvvCTFkxf9IOI7H4b72bh2Qvv0mW6hnvhaseIeWrCQpHJQJeq8DRs7AjgFlhbu7kY2ZeIteZz_944OIa0bLioRmygLrTiZrm2e0yMdt8KCrqx8vULD-nfqUGDZzmwpN1nsBP7aIzv7FK3gHAjS-AAuYfj2qjvrs10Agsl77oVEcGf_5ZAll4vCZzlCUBlrdh0Wo12VUJVrhu3ZkcnNaV2FmvgfaC8dWKhIHJ9njltYQHEl__rX3cpDiS2zA0xo8ySz0NTfPUagDAaPi__LGs2EfpgbbwCFpwkKJAHoIkRws46YRnYn6TRPbv8RNrN0Q2vB0ecx2bxg-X0ecw</w:t>
-      </w:r>
     </w:p>
     <w:sectPr>
       <w:pgSz w:w="11906" w:h="16838"/>

</xml_diff>